<commit_message>
Update teams generator height & docs
</commit_message>
<xml_diff>
--- a/Dokumente/Handout.docx
+++ b/Dokumente/Handout.docx
@@ -702,138 +702,6 @@
           <w:szCs w:val="36"/>
           <w:lang w:eastAsia="de-DE"/>
         </w:rPr>
-        <w:t>💡</w:t>
-      </w:r>
-      <w:r>
-        <w:rPr>
-          <w:rFonts w:ascii="Segoe UI" w:eastAsia="Times New Roman" w:hAnsi="Segoe UI" w:cs="Segoe UI"/>
-          <w:b/>
-          <w:bCs/>
-          <w:sz w:val="36"/>
-          <w:szCs w:val="36"/>
-          <w:lang w:eastAsia="de-DE"/>
-        </w:rPr>
-        <w:t xml:space="preserve"> Lernziele</w:t>
-      </w:r>
-    </w:p>
-    <w:p>
-      <w:pPr>
-        <w:numPr>
-          <w:ilvl w:val="0"/>
-          <w:numId w:val="6"/>
-        </w:numPr>
-        <w:spacing w:before="100" w:beforeAutospacing="1" w:after="100" w:afterAutospacing="1"/>
-        <w:rPr>
-          <w:rFonts w:ascii="Segoe UI" w:eastAsia="Times New Roman" w:hAnsi="Segoe UI" w:cs="Segoe UI"/>
-          <w:sz w:val="21"/>
-          <w:szCs w:val="21"/>
-          <w:lang w:eastAsia="de-DE"/>
-        </w:rPr>
-      </w:pPr>
-      <w:r>
-        <w:rPr>
-          <w:rFonts w:ascii="Segoe UI" w:eastAsia="Times New Roman" w:hAnsi="Segoe UI" w:cs="Segoe UI"/>
-          <w:sz w:val="21"/>
-          <w:szCs w:val="21"/>
-          <w:lang w:eastAsia="de-DE"/>
-        </w:rPr>
-        <w:t>Code verstehen &amp; anpassen</w:t>
-      </w:r>
-    </w:p>
-    <w:p>
-      <w:pPr>
-        <w:numPr>
-          <w:ilvl w:val="0"/>
-          <w:numId w:val="6"/>
-        </w:numPr>
-        <w:spacing w:before="100" w:beforeAutospacing="1" w:after="100" w:afterAutospacing="1"/>
-        <w:rPr>
-          <w:rFonts w:ascii="Segoe UI" w:eastAsia="Times New Roman" w:hAnsi="Segoe UI" w:cs="Segoe UI"/>
-          <w:sz w:val="21"/>
-          <w:szCs w:val="21"/>
-          <w:lang w:eastAsia="de-DE"/>
-        </w:rPr>
-      </w:pPr>
-      <w:r>
-        <w:rPr>
-          <w:rFonts w:ascii="Segoe UI" w:eastAsia="Times New Roman" w:hAnsi="Segoe UI" w:cs="Segoe UI"/>
-          <w:sz w:val="21"/>
-          <w:szCs w:val="21"/>
-          <w:lang w:eastAsia="de-DE"/>
-        </w:rPr>
-        <w:t>Mit KI experimentieren</w:t>
-      </w:r>
-    </w:p>
-    <w:p>
-      <w:pPr>
-        <w:numPr>
-          <w:ilvl w:val="0"/>
-          <w:numId w:val="6"/>
-        </w:numPr>
-        <w:spacing w:before="100" w:beforeAutospacing="1" w:after="100" w:afterAutospacing="1"/>
-        <w:rPr>
-          <w:rFonts w:ascii="Segoe UI" w:eastAsia="Times New Roman" w:hAnsi="Segoe UI" w:cs="Segoe UI"/>
-          <w:sz w:val="21"/>
-          <w:szCs w:val="21"/>
-          <w:lang w:eastAsia="de-DE"/>
-        </w:rPr>
-      </w:pPr>
-      <w:r>
-        <w:rPr>
-          <w:rFonts w:ascii="Segoe UI" w:eastAsia="Times New Roman" w:hAnsi="Segoe UI" w:cs="Segoe UI"/>
-          <w:sz w:val="21"/>
-          <w:szCs w:val="21"/>
-          <w:lang w:eastAsia="de-DE"/>
-        </w:rPr>
-        <w:t>Verantwortungsvoll mit Technik umgehen</w:t>
-      </w:r>
-    </w:p>
-    <w:p>
-      <w:pPr>
-        <w:numPr>
-          <w:ilvl w:val="0"/>
-          <w:numId w:val="6"/>
-        </w:numPr>
-        <w:spacing w:before="100" w:beforeAutospacing="1" w:after="100" w:afterAutospacing="1"/>
-        <w:rPr>
-          <w:rFonts w:ascii="Segoe UI" w:eastAsia="Times New Roman" w:hAnsi="Segoe UI" w:cs="Segoe UI"/>
-          <w:sz w:val="21"/>
-          <w:szCs w:val="21"/>
-          <w:lang w:eastAsia="de-DE"/>
-        </w:rPr>
-      </w:pPr>
-      <w:r>
-        <w:rPr>
-          <w:rFonts w:ascii="Segoe UI" w:eastAsia="Times New Roman" w:hAnsi="Segoe UI" w:cs="Segoe UI"/>
-          <w:sz w:val="21"/>
-          <w:szCs w:val="21"/>
-          <w:lang w:eastAsia="de-DE"/>
-        </w:rPr>
-        <w:t>Spaß am eigenen Spiel entwickeln</w:t>
-      </w:r>
-    </w:p>
-    <w:p>
-      <w:pPr>
-        <w:spacing w:before="360" w:after="240"/>
-        <w:outlineLvl w:val="1"/>
-        <w:rPr>
-          <w:rFonts w:ascii="Segoe UI" w:eastAsia="Times New Roman" w:hAnsi="Segoe UI" w:cs="Segoe UI"/>
-          <w:b/>
-          <w:bCs/>
-          <w:sz w:val="36"/>
-          <w:szCs w:val="36"/>
-          <w:lang w:eastAsia="de-DE"/>
-        </w:rPr>
-      </w:pPr>
-      <w:r>
-        <w:rPr>
-          <w:rFonts w:ascii="Apple Color Emoji" w:eastAsia="Times New Roman" w:hAnsi="Apple Color Emoji" w:cs="Apple Color Emoji"/>
-          <w:b/>
-          <w:bCs/>
-          <w:sz w:val="36"/>
-          <w:szCs w:val="36"/>
-          <w:lang w:eastAsia="de-DE"/>
-        </w:rPr>
         <w:t>📬</w:t>
       </w:r>
       <w:r>
@@ -933,69 +801,134 @@
     </w:p>
     <w:p>
       <w:pPr>
-        <w:spacing w:after="240"/>
-        <w:rPr>
-          <w:rFonts w:ascii="Segoe UI" w:eastAsia="Times New Roman" w:hAnsi="Segoe UI" w:cs="Segoe UI"/>
-          <w:sz w:val="21"/>
-          <w:szCs w:val="21"/>
-          <w:lang w:eastAsia="de-DE"/>
-        </w:rPr>
-      </w:pPr>
-      <w:r>
-        <w:rPr>
-          <w:rFonts w:ascii="Apple Color Emoji" w:eastAsia="Times New Roman" w:hAnsi="Apple Color Emoji" w:cs="Apple Color Emoji"/>
-          <w:sz w:val="21"/>
-          <w:szCs w:val="21"/>
-          <w:lang w:eastAsia="de-DE"/>
-        </w:rPr>
-        <w:t>🏠</w:t>
-      </w:r>
-      <w:r>
-        <w:rPr>
-          <w:rFonts w:ascii="Segoe UI" w:eastAsia="Times New Roman" w:hAnsi="Segoe UI" w:cs="Segoe UI"/>
-          <w:sz w:val="21"/>
-          <w:szCs w:val="21"/>
-          <w:lang w:eastAsia="de-DE"/>
-        </w:rPr>
-        <w:t> </w:t>
-      </w:r>
-      <w:r>
+        <w:pStyle w:val="berschrift2"/>
+        <w:spacing w:before="360" w:after="240"/>
         <w:rPr>
           <w:rFonts w:ascii="Segoe UI" w:eastAsia="Times New Roman" w:hAnsi="Segoe UI" w:cs="Segoe UI"/>
           <w:b/>
           <w:bCs/>
-          <w:sz w:val="21"/>
-          <w:szCs w:val="21"/>
-          <w:lang w:eastAsia="de-DE"/>
-        </w:rPr>
-        <w:t>Projektseite (mit den entwickelten Spielen):</w:t>
-      </w:r>
-      <w:r>
-        <w:rPr>
-          <w:rFonts w:ascii="Segoe UI" w:eastAsia="Times New Roman" w:hAnsi="Segoe UI" w:cs="Segoe UI"/>
-          <w:sz w:val="21"/>
-          <w:szCs w:val="21"/>
-          <w:lang w:eastAsia="de-DE"/>
-        </w:rPr>
-        <w:t> </w:t>
-      </w:r>
-      <w:r>
-        <w:rPr>
-          <w:rFonts w:ascii="Segoe UI" w:eastAsia="Times New Roman" w:hAnsi="Segoe UI" w:cs="Segoe UI"/>
-          <w:sz w:val="21"/>
-          <w:szCs w:val="21"/>
-          <w:lang w:eastAsia="de-DE"/>
+          <w:color w:val="auto"/>
+          <w:sz w:val="36"/>
+          <w:szCs w:val="36"/>
+          <w:lang w:eastAsia="de-DE"/>
+        </w:rPr>
+      </w:pPr>
+      <w:r>
+        <w:rPr>
+          <w:rFonts w:ascii="Apple Color Emoji" w:eastAsia="Times New Roman" w:hAnsi="Apple Color Emoji" w:cs="Apple Color Emoji"/>
+          <w:b/>
+          <w:bCs/>
+          <w:color w:val="auto"/>
+          <w:sz w:val="36"/>
+          <w:szCs w:val="36"/>
+          <w:lang w:eastAsia="de-DE"/>
+        </w:rPr>
+        <w:t>🏠</w:t>
+      </w:r>
+      <w:r>
+        <w:rPr>
+          <w:rFonts w:ascii="Segoe UI" w:eastAsia="Times New Roman" w:hAnsi="Segoe UI" w:cs="Segoe UI"/>
+          <w:b/>
+          <w:bCs/>
+          <w:color w:val="auto"/>
+          <w:sz w:val="36"/>
+          <w:szCs w:val="36"/>
+          <w:lang w:eastAsia="de-DE"/>
+        </w:rPr>
+        <w:t xml:space="preserve"> Projektseite</w:t>
+      </w:r>
+    </w:p>
+    <w:p>
+      <w:pPr>
+        <w:pStyle w:val="code-line"/>
+        <w:spacing w:before="0" w:beforeAutospacing="0" w:after="240" w:afterAutospacing="0"/>
+        <w:rPr>
+          <w:rFonts w:ascii="Segoe UI" w:hAnsi="Segoe UI" w:cs="Segoe UI"/>
+          <w:sz w:val="21"/>
+          <w:szCs w:val="21"/>
+        </w:rPr>
+      </w:pPr>
+      <w:r>
+        <w:drawing>
+          <wp:anchor distT="0" distB="0" distL="114300" distR="114300" simplePos="0" relativeHeight="251658240" behindDoc="0" locked="0" layoutInCell="1" allowOverlap="1" wp14:anchorId="105B25CA" wp14:editId="5DAAB48A">
+            <wp:simplePos x="0" y="0"/>
+            <wp:positionH relativeFrom="column">
+              <wp:posOffset>4976054</wp:posOffset>
+            </wp:positionH>
+            <wp:positionV relativeFrom="paragraph">
+              <wp:posOffset>127414</wp:posOffset>
+            </wp:positionV>
+            <wp:extent cx="1220470" cy="1220470"/>
+            <wp:effectExtent l="0" t="0" r="0" b="0"/>
+            <wp:wrapSquare wrapText="bothSides"/>
+            <wp:docPr id="1480407086" name="Grafik 1" descr="Ein Bild, das Muster, Pixel, Design enthält.&#10;&#10;KI-generierte Inhalte können fehlerhaft sein."/>
+            <wp:cNvGraphicFramePr>
+              <a:graphicFrameLocks xmlns:a="http://schemas.openxmlformats.org/drawingml/2006/main" noChangeAspect="1"/>
+            </wp:cNvGraphicFramePr>
+            <a:graphic xmlns:a="http://schemas.openxmlformats.org/drawingml/2006/main">
+              <a:graphicData uri="http://schemas.openxmlformats.org/drawingml/2006/picture">
+                <pic:pic xmlns:pic="http://schemas.openxmlformats.org/drawingml/2006/picture">
+                  <pic:nvPicPr>
+                    <pic:cNvPr id="1480407086" name="Grafik 1" descr="Ein Bild, das Muster, Pixel, Design enthält.&#10;&#10;KI-generierte Inhalte können fehlerhaft sein."/>
+                    <pic:cNvPicPr/>
+                  </pic:nvPicPr>
+                  <pic:blipFill>
+                    <a:blip r:embed="rId11" cstate="print">
+                      <a:extLst>
+                        <a:ext uri="{28A0092B-C50C-407E-A947-70E740481C1C}">
+                          <a14:useLocalDpi xmlns:a14="http://schemas.microsoft.com/office/drawing/2010/main" val="0"/>
+                        </a:ext>
+                      </a:extLst>
+                    </a:blip>
+                    <a:stretch>
+                      <a:fillRect/>
+                    </a:stretch>
+                  </pic:blipFill>
+                  <pic:spPr>
+                    <a:xfrm>
+                      <a:off x="0" y="0"/>
+                      <a:ext cx="1220470" cy="1220470"/>
+                    </a:xfrm>
+                    <a:prstGeom prst="rect">
+                      <a:avLst/>
+                    </a:prstGeom>
+                  </pic:spPr>
+                </pic:pic>
+              </a:graphicData>
+            </a:graphic>
+            <wp14:sizeRelH relativeFrom="page">
+              <wp14:pctWidth>0</wp14:pctWidth>
+            </wp14:sizeRelH>
+            <wp14:sizeRelV relativeFrom="page">
+              <wp14:pctHeight>0</wp14:pctHeight>
+            </wp14:sizeRelV>
+          </wp:anchor>
+        </w:drawing>
+      </w:r>
+      <w:r>
+        <w:rPr>
+          <w:rStyle w:val="Fett"/>
+          <w:rFonts w:ascii="Segoe UI" w:eastAsiaTheme="majorEastAsia" w:hAnsi="Segoe UI" w:cs="Segoe UI"/>
+          <w:sz w:val="21"/>
+          <w:szCs w:val="21"/>
+        </w:rPr>
+        <w:t>Hier können die entwickelten Spiele aller Teams direkt ausgeführt werden:</w:t>
+      </w:r>
+      <w:r>
+        <w:rPr>
+          <w:rFonts w:ascii="Segoe UI" w:hAnsi="Segoe UI" w:cs="Segoe UI"/>
+          <w:sz w:val="21"/>
+          <w:szCs w:val="21"/>
         </w:rPr>
         <w:br/>
       </w:r>
-      <w:hyperlink r:id="rId11" w:history="1">
+      <w:hyperlink r:id="rId12" w:history="1">
         <w:r>
           <w:rPr>
             <w:rStyle w:val="Hyperlink"/>
-            <w:rFonts w:ascii="Segoe UI" w:eastAsia="Times New Roman" w:hAnsi="Segoe UI" w:cs="Segoe UI"/>
+            <w:rFonts w:ascii="Segoe UI" w:eastAsiaTheme="majorEastAsia" w:hAnsi="Segoe UI" w:cs="Segoe UI"/>
             <w:sz w:val="21"/>
             <w:szCs w:val="21"/>
-            <w:lang w:eastAsia="de-DE"/>
           </w:rPr>
           <w:t>https://robsbaer.github.io/monte25/</w:t>
         </w:r>

</xml_diff>